<commit_message>
add: order package names by price
</commit_message>
<xml_diff>
--- a/telegram/data/оферта.docx
+++ b/telegram/data/оферта.docx
@@ -70,7 +70,7 @@
           <w:sz w:val="23"/>
           <w:szCs w:val="23"/>
         </w:rPr>
-        <w:t>5</w:t>
+        <w:t>6</w:t>
       </w:r>
       <w:r>
         <w:rPr>
@@ -241,27 +241,15 @@
         </w:rPr>
         <w:t xml:space="preserve"> «</w:t>
       </w:r>
-      <w:proofErr w:type="spellStart"/>
-      <w:r>
-        <w:rPr>
-          <w:rFonts w:ascii="Arial" w:eastAsia="Times New Roman" w:hAnsi="Arial" w:cs="Arial"/>
-          <w:color w:val="525252"/>
-          <w:sz w:val="23"/>
-          <w:szCs w:val="23"/>
-          <w:lang w:eastAsia="ru-RU"/>
-        </w:rPr>
-        <w:t>Генич</w:t>
-      </w:r>
-      <w:proofErr w:type="spellEnd"/>
-      <w:r>
-        <w:rPr>
-          <w:rFonts w:ascii="Arial" w:eastAsia="Times New Roman" w:hAnsi="Arial" w:cs="Arial"/>
-          <w:color w:val="525252"/>
-          <w:sz w:val="23"/>
-          <w:szCs w:val="23"/>
-          <w:lang w:eastAsia="ru-RU"/>
-        </w:rPr>
-        <w:t>»</w:t>
+      <w:r>
+        <w:rPr>
+          <w:rFonts w:ascii="Arial" w:eastAsia="Times New Roman" w:hAnsi="Arial" w:cs="Arial"/>
+          <w:color w:val="525252"/>
+          <w:sz w:val="23"/>
+          <w:szCs w:val="23"/>
+          <w:lang w:eastAsia="ru-RU"/>
+        </w:rPr>
+        <w:t>Генич»</w:t>
       </w:r>
       <w:r>
         <w:rPr>
@@ -670,20 +658,8 @@
             <w:szCs w:val="20"/>
             <w:shd w:val="clear" w:color="auto" w:fill="FFFFFF"/>
           </w:rPr>
-          <w:t>t.me/</w:t>
+          <w:t>t.me/GenichBot</w:t>
         </w:r>
-        <w:proofErr w:type="spellStart"/>
-        <w:r>
-          <w:rPr>
-            <w:rStyle w:val="a6"/>
-            <w:rFonts w:ascii="Roboto" w:hAnsi="Roboto"/>
-            <w:sz w:val="20"/>
-            <w:szCs w:val="20"/>
-            <w:shd w:val="clear" w:color="auto" w:fill="FFFFFF"/>
-          </w:rPr>
-          <w:t>GenichBot</w:t>
-        </w:r>
-        <w:proofErr w:type="spellEnd"/>
       </w:hyperlink>
       <w:r>
         <w:rPr>
@@ -719,7 +695,6 @@
         </w:rPr>
         <w:t xml:space="preserve"> «</w:t>
       </w:r>
-      <w:proofErr w:type="spellStart"/>
       <w:r>
         <w:rPr>
           <w:rFonts w:ascii="Arial" w:eastAsia="Times New Roman" w:hAnsi="Arial" w:cs="Arial"/>
@@ -732,7 +707,6 @@
         </w:rPr>
         <w:t>Генич</w:t>
       </w:r>
-      <w:proofErr w:type="spellEnd"/>
       <w:r>
         <w:rPr>
           <w:rFonts w:ascii="Arial" w:eastAsia="Times New Roman" w:hAnsi="Arial" w:cs="Arial"/>
@@ -774,20 +748,8 @@
             <w:szCs w:val="20"/>
             <w:shd w:val="clear" w:color="auto" w:fill="FFFFFF"/>
           </w:rPr>
-          <w:t>t.me/</w:t>
+          <w:t>t.me/GenichBot</w:t>
         </w:r>
-        <w:proofErr w:type="spellStart"/>
-        <w:r>
-          <w:rPr>
-            <w:rStyle w:val="a6"/>
-            <w:rFonts w:ascii="Roboto" w:hAnsi="Roboto"/>
-            <w:sz w:val="20"/>
-            <w:szCs w:val="20"/>
-            <w:shd w:val="clear" w:color="auto" w:fill="FFFFFF"/>
-          </w:rPr>
-          <w:t>GenichBot</w:t>
-        </w:r>
-        <w:proofErr w:type="spellEnd"/>
       </w:hyperlink>
       <w:r>
         <w:t xml:space="preserve"> </w:t>
@@ -3565,7 +3527,27 @@
           <w:szCs w:val="23"/>
           <w:lang w:eastAsia="ru-RU"/>
         </w:rPr>
-        <w:t>русских рублях</w:t>
+        <w:t>р</w:t>
+      </w:r>
+      <w:r>
+        <w:rPr>
+          <w:rFonts w:ascii="Arial" w:eastAsia="Times New Roman" w:hAnsi="Arial" w:cs="Arial"/>
+          <w:color w:val="525252"/>
+          <w:sz w:val="23"/>
+          <w:szCs w:val="23"/>
+          <w:lang w:eastAsia="ru-RU"/>
+        </w:rPr>
+        <w:t>оссийских</w:t>
+      </w:r>
+      <w:r>
+        <w:rPr>
+          <w:rFonts w:ascii="Arial" w:eastAsia="Times New Roman" w:hAnsi="Arial" w:cs="Arial"/>
+          <w:color w:val="525252"/>
+          <w:sz w:val="23"/>
+          <w:szCs w:val="23"/>
+          <w:lang w:eastAsia="ru-RU"/>
+        </w:rPr>
+        <w:t xml:space="preserve"> рублях</w:t>
       </w:r>
       <w:r>
         <w:rPr>
@@ -4083,7 +4065,6 @@
         </w:rPr>
         <w:t>. </w:t>
       </w:r>
-      <w:proofErr w:type="gramStart"/>
       <w:r>
         <w:rPr>
           <w:rFonts w:ascii="Arial" w:eastAsia="Times New Roman" w:hAnsi="Arial" w:cs="Arial"/>
@@ -4096,7 +4077,6 @@
         </w:rPr>
         <w:t>В течении</w:t>
       </w:r>
-      <w:proofErr w:type="gramEnd"/>
       <w:r>
         <w:rPr>
           <w:rFonts w:ascii="Arial" w:eastAsia="Times New Roman" w:hAnsi="Arial" w:cs="Arial"/>
@@ -4467,29 +4447,7 @@
           <w:szCs w:val="23"/>
           <w:lang w:eastAsia="ru-RU"/>
         </w:rPr>
-        <w:t xml:space="preserve"> запрещается копировать какие-либо графические, </w:t>
-      </w:r>
-      <w:proofErr w:type="gramStart"/>
-      <w:r>
-        <w:rPr>
-          <w:rFonts w:ascii="Arial" w:eastAsia="Times New Roman" w:hAnsi="Arial" w:cs="Arial"/>
-          <w:color w:val="525252"/>
-          <w:sz w:val="23"/>
-          <w:szCs w:val="23"/>
-          <w:lang w:eastAsia="ru-RU"/>
-        </w:rPr>
-        <w:t>аудио- видео</w:t>
-      </w:r>
-      <w:proofErr w:type="gramEnd"/>
-      <w:r>
-        <w:rPr>
-          <w:rFonts w:ascii="Arial" w:eastAsia="Times New Roman" w:hAnsi="Arial" w:cs="Arial"/>
-          <w:color w:val="525252"/>
-          <w:sz w:val="23"/>
-          <w:szCs w:val="23"/>
-          <w:lang w:eastAsia="ru-RU"/>
-        </w:rPr>
-        <w:t>- или текстовые материалы. Исключение составляют учебные файлы, помеченные как «Материалы к занятию».</w:t>
+        <w:t> запрещается копировать какие-либо графические, аудио- видео- или текстовые материалы. Исключение составляют учебные файлы, помеченные как «Материалы к занятию».</w:t>
       </w:r>
       <w:r>
         <w:rPr>
@@ -5563,29 +5521,7 @@
           <w:szCs w:val="23"/>
           <w:lang w:eastAsia="ru-RU"/>
         </w:rPr>
-        <w:t> вправе использовать технологию «</w:t>
-      </w:r>
-      <w:proofErr w:type="spellStart"/>
-      <w:r>
-        <w:rPr>
-          <w:rFonts w:ascii="Arial" w:eastAsia="Times New Roman" w:hAnsi="Arial" w:cs="Arial"/>
-          <w:color w:val="525252"/>
-          <w:sz w:val="23"/>
-          <w:szCs w:val="23"/>
-          <w:lang w:eastAsia="ru-RU"/>
-        </w:rPr>
-        <w:t>cookies</w:t>
-      </w:r>
-      <w:proofErr w:type="spellEnd"/>
-      <w:r>
-        <w:rPr>
-          <w:rFonts w:ascii="Arial" w:eastAsia="Times New Roman" w:hAnsi="Arial" w:cs="Arial"/>
-          <w:color w:val="525252"/>
-          <w:sz w:val="23"/>
-          <w:szCs w:val="23"/>
-          <w:lang w:eastAsia="ru-RU"/>
-        </w:rPr>
-        <w:t>». </w:t>
+        <w:t> вправе использовать технологию «cookies». </w:t>
       </w:r>
       <w:r>
         <w:rPr>
@@ -5607,51 +5543,7 @@
           <w:szCs w:val="23"/>
           <w:lang w:eastAsia="ru-RU"/>
         </w:rPr>
-        <w:t xml:space="preserve"> получает информацию об </w:t>
-      </w:r>
-      <w:proofErr w:type="spellStart"/>
-      <w:r>
-        <w:rPr>
-          <w:rFonts w:ascii="Arial" w:eastAsia="Times New Roman" w:hAnsi="Arial" w:cs="Arial"/>
-          <w:color w:val="525252"/>
-          <w:sz w:val="23"/>
-          <w:szCs w:val="23"/>
-          <w:lang w:eastAsia="ru-RU"/>
-        </w:rPr>
-        <w:t>ip</w:t>
-      </w:r>
-      <w:proofErr w:type="spellEnd"/>
-      <w:r>
-        <w:rPr>
-          <w:rFonts w:ascii="Arial" w:eastAsia="Times New Roman" w:hAnsi="Arial" w:cs="Arial"/>
-          <w:color w:val="525252"/>
-          <w:sz w:val="23"/>
-          <w:szCs w:val="23"/>
-          <w:lang w:eastAsia="ru-RU"/>
-        </w:rPr>
-        <w:t>-адресе посетителя Сайта. «</w:t>
-      </w:r>
-      <w:proofErr w:type="spellStart"/>
-      <w:r>
-        <w:rPr>
-          <w:rFonts w:ascii="Arial" w:eastAsia="Times New Roman" w:hAnsi="Arial" w:cs="Arial"/>
-          <w:color w:val="525252"/>
-          <w:sz w:val="23"/>
-          <w:szCs w:val="23"/>
-          <w:lang w:eastAsia="ru-RU"/>
-        </w:rPr>
-        <w:t>Cookies</w:t>
-      </w:r>
-      <w:proofErr w:type="spellEnd"/>
-      <w:r>
-        <w:rPr>
-          <w:rFonts w:ascii="Arial" w:eastAsia="Times New Roman" w:hAnsi="Arial" w:cs="Arial"/>
-          <w:color w:val="525252"/>
-          <w:sz w:val="23"/>
-          <w:szCs w:val="23"/>
-          <w:lang w:eastAsia="ru-RU"/>
-        </w:rPr>
-        <w:t>» не содержат конфиденциальную информацию. </w:t>
+        <w:t> получает информацию об ip-адресе посетителя Сайта. «Cookies» не содержат конфиденциальную информацию. </w:t>
       </w:r>
       <w:r>
         <w:rPr>
@@ -5673,29 +5565,7 @@
           <w:szCs w:val="23"/>
           <w:lang w:eastAsia="ru-RU"/>
         </w:rPr>
-        <w:t xml:space="preserve"> настоящим дает согласие на сбор, анализ и использование </w:t>
-      </w:r>
-      <w:proofErr w:type="spellStart"/>
-      <w:r>
-        <w:rPr>
-          <w:rFonts w:ascii="Arial" w:eastAsia="Times New Roman" w:hAnsi="Arial" w:cs="Arial"/>
-          <w:color w:val="525252"/>
-          <w:sz w:val="23"/>
-          <w:szCs w:val="23"/>
-          <w:lang w:eastAsia="ru-RU"/>
-        </w:rPr>
-        <w:t>cookies</w:t>
-      </w:r>
-      <w:proofErr w:type="spellEnd"/>
-      <w:r>
-        <w:rPr>
-          <w:rFonts w:ascii="Arial" w:eastAsia="Times New Roman" w:hAnsi="Arial" w:cs="Arial"/>
-          <w:color w:val="525252"/>
-          <w:sz w:val="23"/>
-          <w:szCs w:val="23"/>
-          <w:lang w:eastAsia="ru-RU"/>
-        </w:rPr>
-        <w:t>, в том числе третьими лицами для целей формирования статистики и оптимизации рекламных сообщений.</w:t>
+        <w:t> настоящим дает согласие на сбор, анализ и использование cookies, в том числе третьими лицами для целей формирования статистики и оптимизации рекламных сообщений.</w:t>
       </w:r>
       <w:r>
         <w:rPr>
@@ -6123,29 +5993,7 @@
           <w:szCs w:val="23"/>
           <w:lang w:eastAsia="ru-RU"/>
         </w:rPr>
-        <w:t xml:space="preserve"> оплату </w:t>
-      </w:r>
-      <w:proofErr w:type="gramStart"/>
-      <w:r>
-        <w:rPr>
-          <w:rFonts w:ascii="Arial" w:eastAsia="Times New Roman" w:hAnsi="Arial" w:cs="Arial"/>
-          <w:color w:val="525252"/>
-          <w:sz w:val="23"/>
-          <w:szCs w:val="23"/>
-          <w:lang w:eastAsia="ru-RU"/>
-        </w:rPr>
-        <w:t>за курс</w:t>
-      </w:r>
-      <w:proofErr w:type="gramEnd"/>
-      <w:r>
-        <w:rPr>
-          <w:rFonts w:ascii="Arial" w:eastAsia="Times New Roman" w:hAnsi="Arial" w:cs="Arial"/>
-          <w:color w:val="525252"/>
-          <w:sz w:val="23"/>
-          <w:szCs w:val="23"/>
-          <w:lang w:eastAsia="ru-RU"/>
-        </w:rPr>
-        <w:t>.</w:t>
+        <w:t> оплату за курс.</w:t>
       </w:r>
       <w:r>
         <w:rPr>
@@ -6654,29 +6502,7 @@
           <w:szCs w:val="23"/>
           <w:lang w:eastAsia="ru-RU"/>
         </w:rPr>
-        <w:t xml:space="preserve">.2. Заказчик соглашается и признаёт, что действия, совершённые с использованием </w:t>
-      </w:r>
-      <w:proofErr w:type="spellStart"/>
-      <w:r>
-        <w:rPr>
-          <w:rFonts w:ascii="Arial" w:eastAsia="Times New Roman" w:hAnsi="Arial" w:cs="Arial"/>
-          <w:color w:val="525252"/>
-          <w:sz w:val="23"/>
-          <w:szCs w:val="23"/>
-          <w:lang w:eastAsia="ru-RU"/>
-        </w:rPr>
-        <w:t>аутентификационных</w:t>
-      </w:r>
-      <w:proofErr w:type="spellEnd"/>
-      <w:r>
-        <w:rPr>
-          <w:rFonts w:ascii="Arial" w:eastAsia="Times New Roman" w:hAnsi="Arial" w:cs="Arial"/>
-          <w:color w:val="525252"/>
-          <w:sz w:val="23"/>
-          <w:szCs w:val="23"/>
-          <w:lang w:eastAsia="ru-RU"/>
-        </w:rPr>
-        <w:t xml:space="preserve"> данных (логина и пароля) в Личном кабинете, порождают юридические последствия, аналогичные использованию личных подписей.</w:t>
+        <w:t>.2. Заказчик соглашается и признаёт, что действия, совершённые с использованием аутентификационных данных (логина и пароля) в Личном кабинете, порождают юридические последствия, аналогичные использованию личных подписей.</w:t>
       </w:r>
     </w:p>
     <w:p>
@@ -6838,31 +6664,17 @@
         </w:rPr>
         <w:t>. Сторона, для которой создалась невозможность исполнения обстоятельств, обязана немедленно в письменном виде уведомить другую сторону о наступлении, предполагаемом сроке действия и прекращения вышеуказанных обстоятельств. </w:t>
       </w:r>
-      <w:proofErr w:type="spellStart"/>
-      <w:r>
-        <w:rPr>
-          <w:rFonts w:ascii="Arial" w:eastAsia="Times New Roman" w:hAnsi="Arial" w:cs="Arial"/>
-          <w:b/>
-          <w:bCs/>
-          <w:color w:val="525252"/>
-          <w:sz w:val="23"/>
-          <w:szCs w:val="23"/>
-          <w:lang w:eastAsia="ru-RU"/>
-        </w:rPr>
-        <w:t>Неуведомление</w:t>
-      </w:r>
-      <w:proofErr w:type="spellEnd"/>
-      <w:r>
-        <w:rPr>
-          <w:rFonts w:ascii="Arial" w:eastAsia="Times New Roman" w:hAnsi="Arial" w:cs="Arial"/>
-          <w:b/>
-          <w:bCs/>
-          <w:color w:val="525252"/>
-          <w:sz w:val="23"/>
-          <w:szCs w:val="23"/>
-          <w:lang w:eastAsia="ru-RU"/>
-        </w:rPr>
-        <w:t xml:space="preserve"> или несвоевременное уведомление лишает Стороны права ссылаться на любое вышеуказанное обстоятельство как на основание, освобождающее от ответственности</w:t>
+      <w:r>
+        <w:rPr>
+          <w:rFonts w:ascii="Arial" w:eastAsia="Times New Roman" w:hAnsi="Arial" w:cs="Arial"/>
+          <w:b/>
+          <w:bCs/>
+          <w:color w:val="525252"/>
+          <w:sz w:val="23"/>
+          <w:szCs w:val="23"/>
+          <w:lang w:eastAsia="ru-RU"/>
+        </w:rPr>
+        <w:t>Неуведомление или несвоевременное уведомление лишает Стороны права ссылаться на любое вышеуказанное обстоятельство как на основание, освобождающее от ответственности</w:t>
       </w:r>
       <w:r>
         <w:rPr>
@@ -7117,29 +6929,7 @@
           <w:szCs w:val="23"/>
           <w:lang w:eastAsia="ru-RU"/>
         </w:rPr>
-        <w:t xml:space="preserve"> оставляет за собой право внести изменения в настоящий Договор в любой момент по своему усмотрению, такие изменения вступают в силу с момента размещения изменённого текста Договора, если иной срок вступления изменений в силу не определён дополнительно в тексте публикации. Принимая </w:t>
-      </w:r>
-      <w:proofErr w:type="gramStart"/>
-      <w:r>
-        <w:rPr>
-          <w:rFonts w:ascii="Arial" w:eastAsia="Times New Roman" w:hAnsi="Arial" w:cs="Arial"/>
-          <w:color w:val="525252"/>
-          <w:sz w:val="23"/>
-          <w:szCs w:val="23"/>
-          <w:lang w:eastAsia="ru-RU"/>
-        </w:rPr>
-        <w:t>оферту</w:t>
-      </w:r>
-      <w:proofErr w:type="gramEnd"/>
-      <w:r>
-        <w:rPr>
-          <w:rFonts w:ascii="Arial" w:eastAsia="Times New Roman" w:hAnsi="Arial" w:cs="Arial"/>
-          <w:color w:val="525252"/>
-          <w:sz w:val="23"/>
-          <w:szCs w:val="23"/>
-          <w:lang w:eastAsia="ru-RU"/>
-        </w:rPr>
-        <w:t xml:space="preserve"> Заказчик соглашается самостоятельно ежемесячно проверять документ на наличие изменений. Дата каждой публикации Оферты указывается в тексте документа.</w:t>
+        <w:t> оставляет за собой право внести изменения в настоящий Договор в любой момент по своему усмотрению, такие изменения вступают в силу с момента размещения изменённого текста Договора, если иной срок вступления изменений в силу не определён дополнительно в тексте публикации. Принимая оферту Заказчик соглашается самостоятельно ежемесячно проверять документ на наличие изменений. Дата каждой публикации Оферты указывается в тексте документа.</w:t>
       </w:r>
       <w:r>
         <w:rPr>
@@ -7367,22 +7157,8 @@
           <w:szCs w:val="23"/>
           <w:lang w:eastAsia="ru-RU"/>
         </w:rPr>
-        <w:t xml:space="preserve">в его </w:t>
-      </w:r>
-      <w:proofErr w:type="spellStart"/>
-      <w:r>
-        <w:rPr>
-          <w:rFonts w:ascii="Arial" w:eastAsia="Times New Roman" w:hAnsi="Arial" w:cs="Arial"/>
-          <w:b/>
-          <w:bCs/>
-          <w:color w:val="525252"/>
-          <w:sz w:val="23"/>
-          <w:szCs w:val="23"/>
-          <w:lang w:eastAsia="ru-RU"/>
-        </w:rPr>
-        <w:t>телеграм</w:t>
-      </w:r>
-      <w:proofErr w:type="spellEnd"/>
+        <w:t>в его телеграм</w:t>
+      </w:r>
       <w:r>
         <w:rPr>
           <w:rFonts w:ascii="Arial" w:eastAsia="Times New Roman" w:hAnsi="Arial" w:cs="Arial"/>
@@ -7595,29 +7371,7 @@
           <w:szCs w:val="23"/>
           <w:lang w:eastAsia="ru-RU"/>
         </w:rPr>
-        <w:t>Сообщество репетиторов «</w:t>
-      </w:r>
-      <w:proofErr w:type="spellStart"/>
-      <w:r>
-        <w:rPr>
-          <w:rFonts w:ascii="Arial" w:eastAsia="Times New Roman" w:hAnsi="Arial" w:cs="Arial"/>
-          <w:color w:val="525252"/>
-          <w:sz w:val="23"/>
-          <w:szCs w:val="23"/>
-          <w:lang w:eastAsia="ru-RU"/>
-        </w:rPr>
-        <w:t>Генич</w:t>
-      </w:r>
-      <w:proofErr w:type="spellEnd"/>
-      <w:r>
-        <w:rPr>
-          <w:rFonts w:ascii="Arial" w:eastAsia="Times New Roman" w:hAnsi="Arial" w:cs="Arial"/>
-          <w:color w:val="525252"/>
-          <w:sz w:val="23"/>
-          <w:szCs w:val="23"/>
-          <w:lang w:eastAsia="ru-RU"/>
-        </w:rPr>
-        <w:t>»</w:t>
+        <w:t>Сообщество репетиторов «Генич»</w:t>
       </w:r>
       <w:r>
         <w:rPr>

</xml_diff>